<commit_message>
After review from Kai some changes have been made to Velociraptor and other training systems
</commit_message>
<xml_diff>
--- a/host/velociraptor/Velociraptor Lab.docx
+++ b/host/velociraptor/Velociraptor Lab.docx
@@ -57,6 +57,7 @@
       </w:pPr>
       <w:r>
         <w:rPr>
+          <w:noProof/>
           <w:sz w:val="36"/>
           <w:szCs w:val="36"/>
         </w:rPr>
@@ -136,6 +137,7 @@
         <w:rPr>
           <w:i/>
           <w:iCs/>
+          <w:noProof/>
         </w:rPr>
         <w:drawing>
           <wp:inline distT="0" distB="0" distL="0" distR="0" wp14:anchorId="0A7C9046" wp14:editId="2E38AB06">
@@ -208,6 +210,7 @@
         <w:rPr>
           <w:i/>
           <w:iCs/>
+          <w:noProof/>
         </w:rPr>
         <w:drawing>
           <wp:inline distT="0" distB="0" distL="0" distR="0" wp14:anchorId="57E62547" wp14:editId="067FB900">
@@ -280,6 +283,7 @@
         <w:rPr>
           <w:i/>
           <w:iCs/>
+          <w:noProof/>
         </w:rPr>
         <w:lastRenderedPageBreak/>
         <w:drawing>
@@ -353,6 +357,7 @@
         <w:rPr>
           <w:i/>
           <w:iCs/>
+          <w:noProof/>
         </w:rPr>
         <w:lastRenderedPageBreak/>
         <w:drawing>
@@ -426,6 +431,7 @@
         <w:rPr>
           <w:i/>
           <w:iCs/>
+          <w:noProof/>
         </w:rPr>
         <w:drawing>
           <wp:inline distT="0" distB="0" distL="0" distR="0" wp14:anchorId="659001FF" wp14:editId="6E702C92">
@@ -498,6 +504,7 @@
         <w:rPr>
           <w:i/>
           <w:iCs/>
+          <w:noProof/>
         </w:rPr>
         <w:lastRenderedPageBreak/>
         <w:drawing>
@@ -553,42 +560,25 @@
           <w:i/>
           <w:iCs/>
         </w:rPr>
-        <w:t xml:space="preserve">Figure 7 Is to make the </w:t>
-      </w:r>
-      <w:proofErr w:type="spellStart"/>
-      <w:r>
-        <w:rPr>
-          <w:i/>
-          <w:iCs/>
-        </w:rPr>
-        <w:t>server.</w:t>
-      </w:r>
-      <w:proofErr w:type="gramStart"/>
-      <w:r>
-        <w:rPr>
-          <w:i/>
-          <w:iCs/>
-        </w:rPr>
-        <w:t>config.yaml</w:t>
-      </w:r>
-      <w:proofErr w:type="spellEnd"/>
-      <w:proofErr w:type="gramEnd"/>
-    </w:p>
-    <w:p>
-      <w:pPr>
-        <w:tabs>
-          <w:tab w:val="left" w:pos="1118"/>
-        </w:tabs>
-        <w:jc w:val="center"/>
-        <w:rPr>
-          <w:i/>
-          <w:iCs/>
-        </w:rPr>
-      </w:pPr>
-      <w:r>
-        <w:rPr>
-          <w:i/>
-          <w:iCs/>
+        <w:t>Figure 7 Is to make the server.config.yaml</w:t>
+      </w:r>
+    </w:p>
+    <w:p>
+      <w:pPr>
+        <w:tabs>
+          <w:tab w:val="left" w:pos="1118"/>
+        </w:tabs>
+        <w:jc w:val="center"/>
+        <w:rPr>
+          <w:i/>
+          <w:iCs/>
+        </w:rPr>
+      </w:pPr>
+      <w:r>
+        <w:rPr>
+          <w:i/>
+          <w:iCs/>
+          <w:noProof/>
         </w:rPr>
         <w:drawing>
           <wp:inline distT="0" distB="0" distL="0" distR="0" wp14:anchorId="690A6D35" wp14:editId="70217F10">
@@ -661,6 +651,7 @@
         <w:rPr>
           <w:i/>
           <w:iCs/>
+          <w:noProof/>
         </w:rPr>
         <w:drawing>
           <wp:inline distT="0" distB="0" distL="0" distR="0" wp14:anchorId="32313C37" wp14:editId="0BACFE83">
@@ -733,6 +724,7 @@
         <w:rPr>
           <w:i/>
           <w:iCs/>
+          <w:noProof/>
         </w:rPr>
         <w:drawing>
           <wp:inline distT="0" distB="0" distL="0" distR="0" wp14:anchorId="13960DB8" wp14:editId="3857A35E">
@@ -806,6 +798,45 @@
           <w:i/>
           <w:iCs/>
         </w:rPr>
+        <w:t>.\velociraptor-v0.75.6-windows-amd64.exe --config server.config.yaml frontend -v</w:t>
+      </w:r>
+    </w:p>
+    <w:p>
+      <w:pPr>
+        <w:tabs>
+          <w:tab w:val="left" w:pos="1118"/>
+        </w:tabs>
+        <w:jc w:val="center"/>
+        <w:rPr>
+          <w:i/>
+          <w:iCs/>
+        </w:rPr>
+      </w:pPr>
+      <w:r>
+        <w:rPr>
+          <w:i/>
+          <w:iCs/>
+        </w:rPr>
+        <w:t>Figure 11 Check the front end is working</w:t>
+      </w:r>
+    </w:p>
+    <w:p>
+      <w:pPr>
+        <w:tabs>
+          <w:tab w:val="left" w:pos="1118"/>
+        </w:tabs>
+        <w:jc w:val="center"/>
+        <w:rPr>
+          <w:i/>
+          <w:iCs/>
+        </w:rPr>
+      </w:pPr>
+      <w:r>
+        <w:rPr>
+          <w:i/>
+          <w:iCs/>
+          <w:noProof/>
+        </w:rPr>
         <w:drawing>
           <wp:inline distT="0" distB="0" distL="0" distR="0" wp14:anchorId="464BA2D0" wp14:editId="0A60ABF2">
             <wp:extent cx="5731510" cy="2485390"/>
@@ -877,7 +908,9 @@
         <w:rPr>
           <w:i/>
           <w:iCs/>
-        </w:rPr>
+          <w:noProof/>
+        </w:rPr>
+        <w:lastRenderedPageBreak/>
         <w:drawing>
           <wp:inline distT="0" distB="0" distL="0" distR="0" wp14:anchorId="6685BDD8" wp14:editId="6151588B">
             <wp:extent cx="5731510" cy="246380"/>
@@ -931,42 +964,26 @@
           <w:i/>
           <w:iCs/>
         </w:rPr>
-        <w:t xml:space="preserve">Figure 12 Generate the </w:t>
-      </w:r>
-      <w:proofErr w:type="spellStart"/>
-      <w:r>
-        <w:rPr>
-          <w:i/>
-          <w:iCs/>
-        </w:rPr>
-        <w:t>client.config.yaml</w:t>
-      </w:r>
-      <w:proofErr w:type="spellEnd"/>
-      <w:r>
-        <w:rPr>
-          <w:i/>
-          <w:iCs/>
-        </w:rPr>
-        <w:t xml:space="preserve"> file</w:t>
-      </w:r>
-    </w:p>
-    <w:p>
-      <w:pPr>
-        <w:tabs>
-          <w:tab w:val="left" w:pos="1118"/>
-        </w:tabs>
-        <w:jc w:val="center"/>
-        <w:rPr>
-          <w:i/>
-          <w:iCs/>
-        </w:rPr>
-      </w:pPr>
-      <w:r>
-        <w:rPr>
-          <w:i/>
-          <w:iCs/>
-        </w:rPr>
-        <w:lastRenderedPageBreak/>
+        <w:t>Figure 12 Generate the client.config.yaml file</w:t>
+      </w:r>
+    </w:p>
+    <w:p>
+      <w:pPr>
+        <w:tabs>
+          <w:tab w:val="left" w:pos="1118"/>
+        </w:tabs>
+        <w:jc w:val="center"/>
+        <w:rPr>
+          <w:i/>
+          <w:iCs/>
+        </w:rPr>
+      </w:pPr>
+      <w:r>
+        <w:rPr>
+          <w:i/>
+          <w:iCs/>
+          <w:noProof/>
+        </w:rPr>
         <w:drawing>
           <wp:inline distT="0" distB="0" distL="0" distR="0" wp14:anchorId="0C8A4F9A" wp14:editId="638DC500">
             <wp:extent cx="6457950" cy="165276"/>
@@ -1038,6 +1055,7 @@
         <w:rPr>
           <w:i/>
           <w:iCs/>
+          <w:noProof/>
         </w:rPr>
         <w:drawing>
           <wp:inline distT="0" distB="0" distL="0" distR="0" wp14:anchorId="430AB2BE" wp14:editId="22AD9EC5">
@@ -1122,6 +1140,7 @@
         <w:rPr>
           <w:i/>
           <w:iCs/>
+          <w:noProof/>
         </w:rPr>
         <w:drawing>
           <wp:inline distT="0" distB="0" distL="0" distR="0" wp14:anchorId="73DFD564" wp14:editId="7B5643ED">
@@ -2128,6 +2147,18 @@
       <w:shd w:val="clear" w:color="auto" w:fill="E1DFDD"/>
     </w:rPr>
   </w:style>
+  <w:style w:type="character" w:styleId="FollowedHyperlink">
+    <w:name w:val="FollowedHyperlink"/>
+    <w:basedOn w:val="DefaultParagraphFont"/>
+    <w:uiPriority w:val="99"/>
+    <w:semiHidden/>
+    <w:unhideWhenUsed/>
+    <w:rsid w:val="00A65278"/>
+    <w:rPr>
+      <w:color w:val="96607D" w:themeColor="followedHyperlink"/>
+      <w:u w:val="single"/>
+    </w:rPr>
+  </w:style>
 </w:styles>
 </file>
 

</xml_diff>